<commit_message>
Update Meeting Notes with Recent Info
</commit_message>
<xml_diff>
--- a/Meeting_Docs/Meeting Notes.docx
+++ b/Meeting_Docs/Meeting Notes.docx
@@ -154,23 +154,7 @@
           <w:b/>
           <w:bCs/>
         </w:rPr>
-        <w:t>Group</w:t>
-      </w:r>
-      <w:r>
-        <w:rPr>
-          <w:rFonts w:ascii="American Typewriter" w:hAnsi="American Typewriter"/>
-          <w:b/>
-          <w:bCs/>
-        </w:rPr>
-        <w:t xml:space="preserve"> </w:t>
-      </w:r>
-      <w:r>
-        <w:rPr>
-          <w:rFonts w:ascii="American Typewriter" w:hAnsi="American Typewriter"/>
-          <w:b/>
-          <w:bCs/>
-        </w:rPr>
-        <w:t>:</w:t>
+        <w:t>Group :</w:t>
       </w:r>
       <w:proofErr w:type="gramEnd"/>
     </w:p>
@@ -534,25 +518,843 @@
           <w:b/>
           <w:bCs/>
         </w:rPr>
-        <w:t>Roles</w:t>
-      </w:r>
-      <w:r>
-        <w:rPr>
-          <w:rFonts w:ascii="American Typewriter" w:hAnsi="American Typewriter"/>
-          <w:b/>
-          <w:bCs/>
+        <w:t>Roles :</w:t>
+      </w:r>
+      <w:proofErr w:type="gramEnd"/>
+    </w:p>
+    <w:p>
+      <w:pPr>
+        <w:rPr>
+          <w:rFonts w:ascii="American Typewriter" w:hAnsi="American Typewriter"/>
+        </w:rPr>
+      </w:pPr>
+      <w:r>
+        <w:rPr>
+          <w:rFonts w:ascii="American Typewriter" w:hAnsi="American Typewriter"/>
+        </w:rPr>
+        <w:t xml:space="preserve">- </w:t>
+      </w:r>
+      <w:proofErr w:type="gramStart"/>
+      <w:r>
+        <w:rPr>
+          <w:rFonts w:ascii="American Typewriter" w:hAnsi="American Typewriter"/>
+        </w:rPr>
+        <w:t>Leader :</w:t>
+      </w:r>
+      <w:proofErr w:type="gramEnd"/>
+      <w:r>
+        <w:rPr>
+          <w:rFonts w:ascii="American Typewriter" w:hAnsi="American Typewriter"/>
+        </w:rPr>
+        <w:t xml:space="preserve"> Jeff</w:t>
+      </w:r>
+    </w:p>
+    <w:p>
+      <w:pPr>
+        <w:rPr>
+          <w:rFonts w:ascii="American Typewriter" w:hAnsi="American Typewriter"/>
+        </w:rPr>
+      </w:pPr>
+      <w:r>
+        <w:rPr>
+          <w:rFonts w:ascii="American Typewriter" w:hAnsi="American Typewriter"/>
+        </w:rPr>
+        <w:t xml:space="preserve">- GitHub </w:t>
+      </w:r>
+      <w:proofErr w:type="gramStart"/>
+      <w:r>
+        <w:rPr>
+          <w:rFonts w:ascii="American Typewriter" w:hAnsi="American Typewriter"/>
+        </w:rPr>
+        <w:t>Manager :</w:t>
+      </w:r>
+      <w:proofErr w:type="gramEnd"/>
+      <w:r>
+        <w:rPr>
+          <w:rFonts w:ascii="American Typewriter" w:hAnsi="American Typewriter"/>
+        </w:rPr>
+        <w:t xml:space="preserve"> Chris</w:t>
+      </w:r>
+    </w:p>
+    <w:p>
+      <w:pPr>
+        <w:rPr>
+          <w:rFonts w:ascii="American Typewriter" w:hAnsi="American Typewriter"/>
+        </w:rPr>
+      </w:pPr>
+      <w:r>
+        <w:rPr>
+          <w:rFonts w:ascii="American Typewriter" w:hAnsi="American Typewriter"/>
+        </w:rPr>
+        <w:t>- Coder/</w:t>
+      </w:r>
+      <w:proofErr w:type="gramStart"/>
+      <w:r>
+        <w:rPr>
+          <w:rFonts w:ascii="American Typewriter" w:hAnsi="American Typewriter"/>
+        </w:rPr>
+        <w:t>Tester :</w:t>
+      </w:r>
+      <w:proofErr w:type="gramEnd"/>
+      <w:r>
+        <w:rPr>
+          <w:rFonts w:ascii="American Typewriter" w:hAnsi="American Typewriter"/>
+        </w:rPr>
+        <w:t xml:space="preserve"> Ashley, Aryan</w:t>
+      </w:r>
+    </w:p>
+    <w:p>
+      <w:pPr>
+        <w:rPr>
+          <w:rFonts w:ascii="American Typewriter" w:hAnsi="American Typewriter"/>
+        </w:rPr>
+      </w:pPr>
+      <w:r>
+        <w:rPr>
+          <w:rFonts w:ascii="American Typewriter" w:hAnsi="American Typewriter"/>
+        </w:rPr>
+        <w:t xml:space="preserve">- Quality </w:t>
+      </w:r>
+      <w:proofErr w:type="gramStart"/>
+      <w:r>
+        <w:rPr>
+          <w:rFonts w:ascii="American Typewriter" w:hAnsi="American Typewriter"/>
+        </w:rPr>
+        <w:t>Control :</w:t>
+      </w:r>
+      <w:proofErr w:type="gramEnd"/>
+      <w:r>
+        <w:rPr>
+          <w:rFonts w:ascii="American Typewriter" w:hAnsi="American Typewriter"/>
+        </w:rPr>
+        <w:t xml:space="preserve"> Vi</w:t>
+      </w:r>
+    </w:p>
+    <w:p>
+      <w:pPr>
+        <w:rPr>
+          <w:rFonts w:ascii="American Typewriter" w:hAnsi="American Typewriter"/>
+        </w:rPr>
+      </w:pPr>
+      <w:r>
+        <w:rPr>
+          <w:rFonts w:ascii="American Typewriter" w:hAnsi="American Typewriter"/>
+        </w:rPr>
+        <w:t xml:space="preserve">- </w:t>
+      </w:r>
+      <w:proofErr w:type="gramStart"/>
+      <w:r>
+        <w:rPr>
+          <w:rFonts w:ascii="American Typewriter" w:hAnsi="American Typewriter"/>
+        </w:rPr>
+        <w:t>Documentation :</w:t>
+      </w:r>
+      <w:proofErr w:type="gramEnd"/>
+      <w:r>
+        <w:rPr>
+          <w:rFonts w:ascii="American Typewriter" w:hAnsi="American Typewriter"/>
+        </w:rPr>
+        <w:t xml:space="preserve"> Clare</w:t>
+      </w:r>
+    </w:p>
+    <w:p>
+      <w:pPr>
+        <w:rPr>
+          <w:rFonts w:ascii="American Typewriter" w:hAnsi="American Typewriter"/>
+        </w:rPr>
+      </w:pPr>
+    </w:p>
+    <w:p>
+      <w:pPr>
+        <w:rPr>
+          <w:rFonts w:ascii="American Typewriter" w:hAnsi="American Typewriter"/>
+          <w:b/>
+          <w:bCs/>
+        </w:rPr>
+      </w:pPr>
+      <w:r>
+        <w:rPr>
+          <w:rFonts w:ascii="American Typewriter" w:hAnsi="American Typewriter"/>
+          <w:b/>
+          <w:bCs/>
+        </w:rPr>
+        <w:t>Upcoming due dates:</w:t>
+      </w:r>
+    </w:p>
+    <w:p>
+      <w:pPr>
+        <w:rPr>
+          <w:rFonts w:ascii="American Typewriter" w:hAnsi="American Typewriter"/>
+        </w:rPr>
+      </w:pPr>
+      <w:r>
+        <w:rPr>
+          <w:rFonts w:ascii="American Typewriter" w:hAnsi="American Typewriter"/>
+        </w:rPr>
+        <w:t xml:space="preserve">    - project plan due Sunday, </w:t>
+      </w:r>
+      <w:r>
+        <w:rPr>
+          <w:rFonts w:ascii="American Typewriter" w:hAnsi="American Typewriter"/>
+          <w:b/>
+          <w:bCs/>
+          <w:u w:val="single"/>
+        </w:rPr>
+        <w:t>September 22nd</w:t>
+      </w:r>
+    </w:p>
+    <w:p>
+      <w:pPr>
+        <w:rPr>
+          <w:rFonts w:ascii="American Typewriter" w:hAnsi="American Typewriter"/>
+        </w:rPr>
+      </w:pPr>
+    </w:p>
+    <w:p>
+      <w:pPr>
+        <w:rPr>
+          <w:rFonts w:ascii="American Typewriter" w:hAnsi="American Typewriter"/>
+        </w:rPr>
+      </w:pPr>
+      <w:r>
+        <w:rPr>
+          <w:rFonts w:ascii="American Typewriter" w:hAnsi="American Typewriter"/>
+        </w:rPr>
+        <w:t>--------------------------------</w:t>
+      </w:r>
+    </w:p>
+    <w:p>
+      <w:pPr>
+        <w:rPr>
+          <w:rFonts w:ascii="American Typewriter" w:hAnsi="American Typewriter"/>
+          <w:b/>
+          <w:bCs/>
+        </w:rPr>
+      </w:pPr>
+      <w:r>
+        <w:rPr>
+          <w:rFonts w:ascii="American Typewriter" w:hAnsi="American Typewriter"/>
+          <w:b/>
+          <w:bCs/>
+        </w:rPr>
+        <w:t>Meeting - 9/22</w:t>
+      </w:r>
+      <w:r>
+        <w:rPr>
+          <w:rFonts w:ascii="American Typewriter" w:hAnsi="American Typewriter"/>
+          <w:b/>
+          <w:bCs/>
+        </w:rPr>
+        <w:tab/>
+      </w:r>
+      <w:r>
+        <w:rPr>
+          <w:rFonts w:ascii="American Typewriter" w:hAnsi="American Typewriter"/>
+          <w:b/>
+          <w:bCs/>
+        </w:rPr>
+        <w:tab/>
+      </w:r>
+      <w:r>
+        <w:rPr>
+          <w:rFonts w:ascii="American Typewriter" w:hAnsi="American Typewriter"/>
+          <w:b/>
+          <w:bCs/>
+        </w:rPr>
+        <w:tab/>
+      </w:r>
+    </w:p>
+    <w:p>
+      <w:pPr>
+        <w:rPr>
+          <w:rFonts w:ascii="American Typewriter" w:hAnsi="American Typewriter"/>
+        </w:rPr>
+      </w:pPr>
+      <w:r>
+        <w:rPr>
+          <w:rFonts w:ascii="American Typewriter" w:hAnsi="American Typewriter"/>
+        </w:rPr>
+        <w:t>--------------------------------</w:t>
+      </w:r>
+    </w:p>
+    <w:p>
+      <w:pPr>
+        <w:rPr>
+          <w:rFonts w:ascii="American Typewriter" w:hAnsi="American Typewriter"/>
+          <w:b/>
+          <w:bCs/>
+        </w:rPr>
+      </w:pPr>
+      <w:r>
+        <w:rPr>
+          <w:rFonts w:ascii="American Typewriter" w:hAnsi="American Typewriter"/>
+          <w:b/>
+          <w:bCs/>
+        </w:rPr>
+        <w:t>Project Plan</w:t>
+      </w:r>
+    </w:p>
+    <w:p>
+      <w:pPr>
+        <w:rPr>
+          <w:rFonts w:ascii="American Typewriter" w:hAnsi="American Typewriter"/>
+        </w:rPr>
+      </w:pPr>
+    </w:p>
+    <w:p>
+      <w:pPr>
+        <w:rPr>
+          <w:rFonts w:ascii="American Typewriter" w:hAnsi="American Typewriter"/>
+          <w:b/>
+          <w:bCs/>
+        </w:rPr>
+      </w:pPr>
+      <w:r>
+        <w:rPr>
+          <w:rFonts w:ascii="American Typewriter" w:hAnsi="American Typewriter"/>
+          <w:b/>
+          <w:bCs/>
+        </w:rPr>
+        <w:t xml:space="preserve">Planner </w:t>
+      </w:r>
+      <w:proofErr w:type="gramStart"/>
+      <w:r>
+        <w:rPr>
+          <w:rFonts w:ascii="American Typewriter" w:hAnsi="American Typewriter"/>
+          <w:b/>
+          <w:bCs/>
+        </w:rPr>
+        <w:t>Sections :</w:t>
+      </w:r>
+      <w:proofErr w:type="gramEnd"/>
+    </w:p>
+    <w:p>
+      <w:pPr>
+        <w:rPr>
+          <w:rFonts w:ascii="American Typewriter" w:hAnsi="American Typewriter"/>
+        </w:rPr>
+      </w:pPr>
+      <w:r>
+        <w:rPr>
+          <w:rFonts w:ascii="American Typewriter" w:hAnsi="American Typewriter"/>
+        </w:rPr>
+        <w:t xml:space="preserve">- </w:t>
+      </w:r>
+      <w:proofErr w:type="gramStart"/>
+      <w:r>
+        <w:rPr>
+          <w:rFonts w:ascii="American Typewriter" w:hAnsi="American Typewriter"/>
+          <w:b/>
+          <w:bCs/>
+        </w:rPr>
+        <w:t>Ashley :</w:t>
+      </w:r>
+      <w:proofErr w:type="gramEnd"/>
+      <w:r>
+        <w:rPr>
+          <w:rFonts w:ascii="American Typewriter" w:hAnsi="American Typewriter"/>
+        </w:rPr>
+        <w:t xml:space="preserve"> project overview</w:t>
+      </w:r>
+    </w:p>
+    <w:p>
+      <w:pPr>
+        <w:rPr>
+          <w:rFonts w:ascii="American Typewriter" w:hAnsi="American Typewriter"/>
+        </w:rPr>
+      </w:pPr>
+      <w:r>
+        <w:rPr>
+          <w:rFonts w:ascii="American Typewriter" w:hAnsi="American Typewriter"/>
+        </w:rPr>
+        <w:t xml:space="preserve">- </w:t>
+      </w:r>
+      <w:proofErr w:type="gramStart"/>
+      <w:r>
+        <w:rPr>
+          <w:rFonts w:ascii="American Typewriter" w:hAnsi="American Typewriter"/>
+          <w:b/>
+          <w:bCs/>
+        </w:rPr>
+        <w:t>Jeff :</w:t>
+      </w:r>
+      <w:proofErr w:type="gramEnd"/>
+      <w:r>
+        <w:rPr>
+          <w:rFonts w:ascii="American Typewriter" w:hAnsi="American Typewriter"/>
+        </w:rPr>
+        <w:t xml:space="preserve"> Management Process (4.1-4.4)</w:t>
+      </w:r>
+    </w:p>
+    <w:p>
+      <w:pPr>
+        <w:rPr>
+          <w:rFonts w:ascii="American Typewriter" w:hAnsi="American Typewriter"/>
+        </w:rPr>
+      </w:pPr>
+      <w:r>
+        <w:rPr>
+          <w:rFonts w:ascii="American Typewriter" w:hAnsi="American Typewriter"/>
+        </w:rPr>
+        <w:t xml:space="preserve">- </w:t>
+      </w:r>
+      <w:proofErr w:type="gramStart"/>
+      <w:r>
+        <w:rPr>
+          <w:rFonts w:ascii="American Typewriter" w:hAnsi="American Typewriter"/>
+          <w:b/>
+          <w:bCs/>
+        </w:rPr>
+        <w:t>Chris :</w:t>
+      </w:r>
+      <w:proofErr w:type="gramEnd"/>
+      <w:r>
+        <w:rPr>
+          <w:rFonts w:ascii="American Typewriter" w:hAnsi="American Typewriter"/>
+        </w:rPr>
+        <w:t xml:space="preserve"> Management Process  (4.5-4.8)</w:t>
+      </w:r>
+    </w:p>
+    <w:p>
+      <w:pPr>
+        <w:rPr>
+          <w:rFonts w:ascii="American Typewriter" w:hAnsi="American Typewriter"/>
+        </w:rPr>
+      </w:pPr>
+      <w:r>
+        <w:rPr>
+          <w:rFonts w:ascii="American Typewriter" w:hAnsi="American Typewriter"/>
+        </w:rPr>
+        <w:t xml:space="preserve">- </w:t>
+      </w:r>
+      <w:proofErr w:type="gramStart"/>
+      <w:r>
+        <w:rPr>
+          <w:rFonts w:ascii="American Typewriter" w:hAnsi="American Typewriter"/>
+          <w:b/>
+          <w:bCs/>
+        </w:rPr>
+        <w:t>Vi :</w:t>
+      </w:r>
+      <w:proofErr w:type="gramEnd"/>
+      <w:r>
+        <w:rPr>
+          <w:rFonts w:ascii="American Typewriter" w:hAnsi="American Typewriter"/>
+        </w:rPr>
+        <w:t xml:space="preserve"> Project organization</w:t>
+      </w:r>
+    </w:p>
+    <w:p>
+      <w:pPr>
+        <w:rPr>
+          <w:rFonts w:ascii="American Typewriter" w:hAnsi="American Typewriter"/>
+        </w:rPr>
+      </w:pPr>
+      <w:r>
+        <w:rPr>
+          <w:rFonts w:ascii="American Typewriter" w:hAnsi="American Typewriter"/>
+        </w:rPr>
+        <w:t xml:space="preserve">- </w:t>
+      </w:r>
+      <w:proofErr w:type="gramStart"/>
+      <w:r>
+        <w:rPr>
+          <w:rFonts w:ascii="American Typewriter" w:hAnsi="American Typewriter"/>
+          <w:b/>
+          <w:bCs/>
+        </w:rPr>
+        <w:t>Clare :</w:t>
+      </w:r>
+      <w:proofErr w:type="gramEnd"/>
+      <w:r>
+        <w:rPr>
+          <w:rFonts w:ascii="American Typewriter" w:hAnsi="American Typewriter"/>
+        </w:rPr>
+        <w:t xml:space="preserve"> Introduction</w:t>
+      </w:r>
+    </w:p>
+    <w:p>
+      <w:pPr>
+        <w:rPr>
+          <w:rFonts w:ascii="American Typewriter" w:hAnsi="American Typewriter"/>
+        </w:rPr>
+      </w:pPr>
+    </w:p>
+    <w:p>
+      <w:pPr>
+        <w:rPr>
+          <w:rFonts w:ascii="American Typewriter" w:hAnsi="American Typewriter"/>
+          <w:b/>
+          <w:bCs/>
+        </w:rPr>
+      </w:pPr>
+      <w:proofErr w:type="gramStart"/>
+      <w:r>
+        <w:rPr>
+          <w:rFonts w:ascii="American Typewriter" w:hAnsi="American Typewriter"/>
+          <w:b/>
+          <w:bCs/>
+        </w:rPr>
+        <w:t>Notes :</w:t>
+      </w:r>
+      <w:proofErr w:type="gramEnd"/>
+    </w:p>
+    <w:p>
+      <w:pPr>
+        <w:rPr>
+          <w:rFonts w:ascii="American Typewriter" w:hAnsi="American Typewriter"/>
+        </w:rPr>
+      </w:pPr>
+      <w:r>
+        <w:rPr>
+          <w:rFonts w:ascii="American Typewriter" w:hAnsi="American Typewriter"/>
+        </w:rPr>
+        <w:t xml:space="preserve">- </w:t>
+      </w:r>
+      <w:proofErr w:type="spellStart"/>
+      <w:r>
+        <w:rPr>
+          <w:rFonts w:ascii="American Typewriter" w:hAnsi="American Typewriter"/>
+        </w:rPr>
+        <w:t>Todays</w:t>
+      </w:r>
+      <w:proofErr w:type="spellEnd"/>
+      <w:r>
+        <w:rPr>
+          <w:rFonts w:ascii="American Typewriter" w:hAnsi="American Typewriter"/>
+        </w:rPr>
+        <w:t xml:space="preserve"> meeting was virtual</w:t>
+      </w:r>
+    </w:p>
+    <w:p>
+      <w:pPr>
+        <w:rPr>
+          <w:rFonts w:ascii="American Typewriter" w:hAnsi="American Typewriter"/>
+        </w:rPr>
+      </w:pPr>
+      <w:r>
+        <w:rPr>
+          <w:rFonts w:ascii="American Typewriter" w:hAnsi="American Typewriter"/>
+        </w:rPr>
+        <w:t>- Project Plan due Sunday 22nd</w:t>
+      </w:r>
+    </w:p>
+    <w:p>
+      <w:pPr>
+        <w:rPr>
+          <w:rFonts w:ascii="American Typewriter" w:hAnsi="American Typewriter"/>
+        </w:rPr>
+      </w:pPr>
+      <w:r>
+        <w:rPr>
+          <w:rFonts w:ascii="American Typewriter" w:hAnsi="American Typewriter"/>
+        </w:rPr>
+        <w:t>- Picked parts of Development Plan for each of us to do (sections and their authors listed above)</w:t>
+      </w:r>
+    </w:p>
+    <w:p>
+      <w:pPr>
+        <w:rPr>
+          <w:rFonts w:ascii="American Typewriter" w:hAnsi="American Typewriter"/>
+        </w:rPr>
+      </w:pPr>
+      <w:r>
+        <w:rPr>
+          <w:rFonts w:ascii="American Typewriter" w:hAnsi="American Typewriter"/>
+        </w:rPr>
+        <w:t>- Everyone finish parts by Saturday evening/Sunday morning so it can be checked over</w:t>
+      </w:r>
+    </w:p>
+    <w:p>
+      <w:pPr>
+        <w:rPr>
+          <w:rFonts w:ascii="American Typewriter" w:hAnsi="American Typewriter"/>
+        </w:rPr>
+      </w:pPr>
+      <w:r>
+        <w:rPr>
+          <w:rFonts w:ascii="American Typewriter" w:hAnsi="American Typewriter"/>
+        </w:rPr>
+        <w:t>- Upload changes to GitHub Repository</w:t>
+      </w:r>
+    </w:p>
+    <w:p>
+      <w:pPr>
+        <w:rPr>
+          <w:rFonts w:ascii="American Typewriter" w:hAnsi="American Typewriter"/>
+        </w:rPr>
+      </w:pPr>
+      <w:r>
+        <w:rPr>
+          <w:rFonts w:ascii="American Typewriter" w:hAnsi="American Typewriter"/>
+        </w:rPr>
+        <w:t xml:space="preserve">    - Send Chris your user so they can add you to the repository</w:t>
+      </w:r>
+    </w:p>
+    <w:p>
+      <w:pPr>
+        <w:rPr>
+          <w:rFonts w:ascii="American Typewriter" w:hAnsi="American Typewriter"/>
+        </w:rPr>
+      </w:pPr>
+    </w:p>
+    <w:p>
+      <w:pPr>
+        <w:rPr>
+          <w:rFonts w:ascii="American Typewriter" w:hAnsi="American Typewriter"/>
+          <w:b/>
+          <w:bCs/>
+        </w:rPr>
+      </w:pPr>
+      <w:r>
+        <w:rPr>
+          <w:rFonts w:ascii="American Typewriter" w:hAnsi="American Typewriter"/>
+          <w:b/>
+          <w:bCs/>
+        </w:rPr>
+        <w:t>Upcoming due dates:</w:t>
+      </w:r>
+    </w:p>
+    <w:p>
+      <w:pPr>
+        <w:rPr>
+          <w:rFonts w:ascii="American Typewriter" w:hAnsi="American Typewriter"/>
+          <w:b/>
+          <w:bCs/>
+          <w:u w:val="single"/>
+        </w:rPr>
+      </w:pPr>
+      <w:r>
+        <w:rPr>
+          <w:rFonts w:ascii="American Typewriter" w:hAnsi="American Typewriter"/>
+        </w:rPr>
+        <w:t xml:space="preserve">    - project plan due Sunday</w:t>
+      </w:r>
+      <w:r>
+        <w:rPr>
+          <w:rFonts w:ascii="American Typewriter" w:hAnsi="American Typewriter"/>
+          <w:b/>
+          <w:bCs/>
+        </w:rPr>
+        <w:t xml:space="preserve">, </w:t>
+      </w:r>
+      <w:r>
+        <w:rPr>
+          <w:rFonts w:ascii="American Typewriter" w:hAnsi="American Typewriter"/>
+          <w:b/>
+          <w:bCs/>
+          <w:u w:val="single"/>
+        </w:rPr>
+        <w:t>September 22</w:t>
+      </w:r>
+      <w:r>
+        <w:rPr>
+          <w:rFonts w:ascii="American Typewriter" w:hAnsi="American Typewriter"/>
+          <w:b/>
+          <w:bCs/>
+          <w:u w:val="single"/>
+          <w:vertAlign w:val="superscript"/>
+        </w:rPr>
+        <w:t>nd</w:t>
+      </w:r>
+    </w:p>
+    <w:p>
+      <w:pPr>
+        <w:rPr>
+          <w:rFonts w:ascii="American Typewriter" w:hAnsi="American Typewriter"/>
+          <w:b/>
+          <w:bCs/>
+          <w:u w:val="single"/>
+        </w:rPr>
+      </w:pPr>
+    </w:p>
+    <w:p>
+      <w:pPr>
+        <w:rPr>
+          <w:rFonts w:ascii="American Typewriter" w:hAnsi="American Typewriter"/>
+        </w:rPr>
+      </w:pPr>
+      <w:r>
+        <w:rPr>
+          <w:rFonts w:ascii="American Typewriter" w:hAnsi="American Typewriter"/>
+        </w:rPr>
+        <w:t>--------------------------------</w:t>
+      </w:r>
+    </w:p>
+    <w:p>
+      <w:pPr>
+        <w:rPr>
+          <w:rFonts w:ascii="American Typewriter" w:hAnsi="American Typewriter"/>
+          <w:b/>
+          <w:bCs/>
+        </w:rPr>
+      </w:pPr>
+      <w:r>
+        <w:rPr>
+          <w:rFonts w:ascii="American Typewriter" w:hAnsi="American Typewriter"/>
+          <w:b/>
+          <w:bCs/>
+        </w:rPr>
+        <w:t>Meeting - 9/</w:t>
+      </w:r>
+      <w:r>
+        <w:rPr>
+          <w:rFonts w:ascii="American Typewriter" w:hAnsi="American Typewriter"/>
+          <w:b/>
+          <w:bCs/>
+        </w:rPr>
+        <w:t>30</w:t>
+      </w:r>
+      <w:r>
+        <w:rPr>
+          <w:rFonts w:ascii="American Typewriter" w:hAnsi="American Typewriter"/>
+          <w:b/>
+          <w:bCs/>
+        </w:rPr>
+        <w:tab/>
+      </w:r>
+      <w:r>
+        <w:rPr>
+          <w:rFonts w:ascii="American Typewriter" w:hAnsi="American Typewriter"/>
+          <w:b/>
+          <w:bCs/>
+        </w:rPr>
+        <w:tab/>
+      </w:r>
+      <w:r>
+        <w:rPr>
+          <w:rFonts w:ascii="American Typewriter" w:hAnsi="American Typewriter"/>
+          <w:b/>
+          <w:bCs/>
+        </w:rPr>
+        <w:tab/>
+      </w:r>
+    </w:p>
+    <w:p>
+      <w:pPr>
+        <w:rPr>
+          <w:rFonts w:ascii="American Typewriter" w:hAnsi="American Typewriter"/>
+        </w:rPr>
+      </w:pPr>
+      <w:r>
+        <w:rPr>
+          <w:rFonts w:ascii="American Typewriter" w:hAnsi="American Typewriter"/>
+        </w:rPr>
+        <w:t>--------------------------------</w:t>
+      </w:r>
+    </w:p>
+    <w:p>
+      <w:pPr>
+        <w:rPr>
+          <w:rFonts w:ascii="American Typewriter" w:hAnsi="American Typewriter"/>
+          <w:b/>
+          <w:bCs/>
+        </w:rPr>
+      </w:pPr>
+      <w:r>
+        <w:rPr>
+          <w:rFonts w:ascii="American Typewriter" w:hAnsi="American Typewriter"/>
+          <w:b/>
+          <w:bCs/>
+        </w:rPr>
+        <w:t>Software Requirements</w:t>
+      </w:r>
+    </w:p>
+    <w:p>
+      <w:pPr>
+        <w:rPr>
+          <w:rFonts w:ascii="American Typewriter" w:hAnsi="American Typewriter"/>
+        </w:rPr>
+      </w:pPr>
+    </w:p>
+    <w:p>
+      <w:pPr>
+        <w:rPr>
+          <w:rFonts w:ascii="American Typewriter" w:hAnsi="American Typewriter"/>
+          <w:b/>
+          <w:bCs/>
+        </w:rPr>
+      </w:pPr>
+      <w:proofErr w:type="gramStart"/>
+      <w:r>
+        <w:rPr>
+          <w:rFonts w:ascii="American Typewriter" w:hAnsi="American Typewriter"/>
+          <w:b/>
+          <w:bCs/>
+        </w:rPr>
+        <w:t>Sections :</w:t>
+      </w:r>
+      <w:proofErr w:type="gramEnd"/>
+    </w:p>
+    <w:p>
+      <w:pPr>
+        <w:rPr>
+          <w:rFonts w:ascii="American Typewriter" w:hAnsi="American Typewriter"/>
+        </w:rPr>
+      </w:pPr>
+      <w:r>
+        <w:rPr>
+          <w:rFonts w:ascii="American Typewriter" w:hAnsi="American Typewriter"/>
+        </w:rPr>
+        <w:t xml:space="preserve">- </w:t>
+      </w:r>
+      <w:proofErr w:type="gramStart"/>
+      <w:r>
+        <w:rPr>
+          <w:rFonts w:ascii="American Typewriter" w:hAnsi="American Typewriter"/>
+          <w:b/>
+          <w:bCs/>
+        </w:rPr>
+        <w:t>Ashley :</w:t>
+      </w:r>
+      <w:proofErr w:type="gramEnd"/>
+      <w:r>
+        <w:rPr>
+          <w:rFonts w:ascii="American Typewriter" w:hAnsi="American Typewriter"/>
         </w:rPr>
         <w:t xml:space="preserve"> </w:t>
       </w:r>
       <w:r>
         <w:rPr>
           <w:rFonts w:ascii="American Typewriter" w:hAnsi="American Typewriter"/>
-          <w:b/>
-          <w:bCs/>
-        </w:rPr>
-        <w:t>:</w:t>
+        </w:rPr>
+        <w:t>Classification (4)</w:t>
+      </w:r>
+    </w:p>
+    <w:p>
+      <w:pPr>
+        <w:rPr>
+          <w:rFonts w:ascii="American Typewriter" w:hAnsi="American Typewriter"/>
+        </w:rPr>
+      </w:pPr>
+      <w:r>
+        <w:rPr>
+          <w:rFonts w:ascii="American Typewriter" w:hAnsi="American Typewriter"/>
+        </w:rPr>
+        <w:t xml:space="preserve">- </w:t>
+      </w:r>
+      <w:proofErr w:type="gramStart"/>
+      <w:r>
+        <w:rPr>
+          <w:rFonts w:ascii="American Typewriter" w:hAnsi="American Typewriter"/>
+          <w:b/>
+          <w:bCs/>
+        </w:rPr>
+        <w:t>Jeff :</w:t>
       </w:r>
       <w:proofErr w:type="gramEnd"/>
+      <w:r>
+        <w:rPr>
+          <w:rFonts w:ascii="American Typewriter" w:hAnsi="American Typewriter"/>
+        </w:rPr>
+        <w:t xml:space="preserve"> </w:t>
+      </w:r>
+      <w:r>
+        <w:rPr>
+          <w:rFonts w:ascii="American Typewriter" w:hAnsi="American Typewriter"/>
+        </w:rPr>
+        <w:t>Overall Description (2.1)</w:t>
+      </w:r>
     </w:p>
     <w:p>
       <w:pPr>
@@ -570,96 +1372,167 @@
       <w:r>
         <w:rPr>
           <w:rFonts w:ascii="American Typewriter" w:hAnsi="American Typewriter"/>
-        </w:rPr>
-        <w:t>Leader :</w:t>
+          <w:b/>
+          <w:bCs/>
+        </w:rPr>
+        <w:t>Chris :</w:t>
       </w:r>
       <w:proofErr w:type="gramEnd"/>
       <w:r>
         <w:rPr>
           <w:rFonts w:ascii="American Typewriter" w:hAnsi="American Typewriter"/>
         </w:rPr>
-        <w:t xml:space="preserve"> Jeff</w:t>
-      </w:r>
-    </w:p>
-    <w:p>
-      <w:pPr>
-        <w:rPr>
-          <w:rFonts w:ascii="American Typewriter" w:hAnsi="American Typewriter"/>
-        </w:rPr>
-      </w:pPr>
-      <w:r>
-        <w:rPr>
-          <w:rFonts w:ascii="American Typewriter" w:hAnsi="American Typewriter"/>
-        </w:rPr>
-        <w:t xml:space="preserve">- GitHub </w:t>
+        <w:t xml:space="preserve"> </w:t>
+      </w:r>
+      <w:r>
+        <w:rPr>
+          <w:rFonts w:ascii="American Typewriter" w:hAnsi="American Typewriter"/>
+        </w:rPr>
+        <w:t>Specific Requirements (3)</w:t>
+      </w:r>
+    </w:p>
+    <w:p>
+      <w:pPr>
+        <w:rPr>
+          <w:rFonts w:ascii="American Typewriter" w:hAnsi="American Typewriter"/>
+        </w:rPr>
+      </w:pPr>
+      <w:r>
+        <w:rPr>
+          <w:rFonts w:ascii="American Typewriter" w:hAnsi="American Typewriter"/>
+        </w:rPr>
+        <w:t xml:space="preserve">- </w:t>
       </w:r>
       <w:proofErr w:type="gramStart"/>
       <w:r>
         <w:rPr>
           <w:rFonts w:ascii="American Typewriter" w:hAnsi="American Typewriter"/>
-        </w:rPr>
-        <w:t>Manager :</w:t>
+          <w:b/>
+          <w:bCs/>
+        </w:rPr>
+        <w:t>Vi :</w:t>
       </w:r>
       <w:proofErr w:type="gramEnd"/>
       <w:r>
         <w:rPr>
           <w:rFonts w:ascii="American Typewriter" w:hAnsi="American Typewriter"/>
         </w:rPr>
-        <w:t xml:space="preserve"> Chris</w:t>
-      </w:r>
-    </w:p>
-    <w:p>
-      <w:pPr>
-        <w:rPr>
-          <w:rFonts w:ascii="American Typewriter" w:hAnsi="American Typewriter"/>
-        </w:rPr>
-      </w:pPr>
-      <w:r>
-        <w:rPr>
-          <w:rFonts w:ascii="American Typewriter" w:hAnsi="American Typewriter"/>
-        </w:rPr>
-        <w:t>- Coder/</w:t>
+        <w:t xml:space="preserve"> </w:t>
+      </w:r>
+      <w:r>
+        <w:rPr>
+          <w:rFonts w:ascii="American Typewriter" w:hAnsi="American Typewriter"/>
+        </w:rPr>
+        <w:t>Appendices (5)</w:t>
+      </w:r>
+    </w:p>
+    <w:p>
+      <w:pPr>
+        <w:rPr>
+          <w:rFonts w:ascii="American Typewriter" w:hAnsi="American Typewriter"/>
+        </w:rPr>
+      </w:pPr>
+      <w:r>
+        <w:rPr>
+          <w:rFonts w:ascii="American Typewriter" w:hAnsi="American Typewriter"/>
+        </w:rPr>
+        <w:t xml:space="preserve">- </w:t>
       </w:r>
       <w:proofErr w:type="gramStart"/>
       <w:r>
         <w:rPr>
           <w:rFonts w:ascii="American Typewriter" w:hAnsi="American Typewriter"/>
-        </w:rPr>
-        <w:t>Tester :</w:t>
+          <w:b/>
+          <w:bCs/>
+        </w:rPr>
+        <w:t>Clare :</w:t>
       </w:r>
       <w:proofErr w:type="gramEnd"/>
       <w:r>
         <w:rPr>
           <w:rFonts w:ascii="American Typewriter" w:hAnsi="American Typewriter"/>
         </w:rPr>
-        <w:t xml:space="preserve"> Ashley, Aryan</w:t>
-      </w:r>
-    </w:p>
-    <w:p>
-      <w:pPr>
-        <w:rPr>
-          <w:rFonts w:ascii="American Typewriter" w:hAnsi="American Typewriter"/>
-        </w:rPr>
-      </w:pPr>
-      <w:r>
-        <w:rPr>
-          <w:rFonts w:ascii="American Typewriter" w:hAnsi="American Typewriter"/>
-        </w:rPr>
-        <w:t xml:space="preserve">- Quality </w:t>
+        <w:t xml:space="preserve"> Introduction</w:t>
+      </w:r>
+    </w:p>
+    <w:p>
+      <w:pPr>
+        <w:rPr>
+          <w:rFonts w:ascii="American Typewriter" w:hAnsi="American Typewriter"/>
+        </w:rPr>
+      </w:pPr>
+      <w:r>
+        <w:rPr>
+          <w:rFonts w:ascii="American Typewriter" w:hAnsi="American Typewriter"/>
+        </w:rPr>
+        <w:t xml:space="preserve">- </w:t>
       </w:r>
       <w:proofErr w:type="gramStart"/>
       <w:r>
         <w:rPr>
           <w:rFonts w:ascii="American Typewriter" w:hAnsi="American Typewriter"/>
-        </w:rPr>
-        <w:t>Control :</w:t>
+          <w:b/>
+          <w:bCs/>
+        </w:rPr>
+        <w:t>Aryan :</w:t>
       </w:r>
       <w:proofErr w:type="gramEnd"/>
       <w:r>
         <w:rPr>
           <w:rFonts w:ascii="American Typewriter" w:hAnsi="American Typewriter"/>
         </w:rPr>
-        <w:t xml:space="preserve"> Vi</w:t>
+        <w:t xml:space="preserve"> Overall Description (2.2-2.6)</w:t>
+      </w:r>
+    </w:p>
+    <w:p>
+      <w:pPr>
+        <w:rPr>
+          <w:rFonts w:ascii="American Typewriter" w:hAnsi="American Typewriter"/>
+        </w:rPr>
+      </w:pPr>
+    </w:p>
+    <w:p>
+      <w:pPr>
+        <w:rPr>
+          <w:rFonts w:ascii="American Typewriter" w:hAnsi="American Typewriter"/>
+          <w:b/>
+          <w:bCs/>
+        </w:rPr>
+      </w:pPr>
+      <w:proofErr w:type="gramStart"/>
+      <w:r>
+        <w:rPr>
+          <w:rFonts w:ascii="American Typewriter" w:hAnsi="American Typewriter"/>
+          <w:b/>
+          <w:bCs/>
+        </w:rPr>
+        <w:t>Notes :</w:t>
+      </w:r>
+      <w:proofErr w:type="gramEnd"/>
+    </w:p>
+    <w:p>
+      <w:pPr>
+        <w:rPr>
+          <w:rFonts w:ascii="American Typewriter" w:hAnsi="American Typewriter"/>
+        </w:rPr>
+      </w:pPr>
+      <w:r>
+        <w:rPr>
+          <w:rFonts w:ascii="American Typewriter" w:hAnsi="American Typewriter"/>
+        </w:rPr>
+        <w:t>- Today</w:t>
+      </w:r>
+      <w:r>
+        <w:rPr>
+          <w:rFonts w:ascii="American Typewriter" w:hAnsi="American Typewriter"/>
+        </w:rPr>
+        <w:t>’</w:t>
+      </w:r>
+      <w:r>
+        <w:rPr>
+          <w:rFonts w:ascii="American Typewriter" w:hAnsi="American Typewriter"/>
+        </w:rPr>
+        <w:t>s meeting was virtual</w:t>
       </w:r>
     </w:p>
     <w:p>
@@ -674,19 +1547,125 @@
         </w:rPr>
         <w:t xml:space="preserve">- </w:t>
       </w:r>
-      <w:proofErr w:type="gramStart"/>
-      <w:r>
-        <w:rPr>
-          <w:rFonts w:ascii="American Typewriter" w:hAnsi="American Typewriter"/>
-        </w:rPr>
-        <w:t>Documentation :</w:t>
-      </w:r>
-      <w:proofErr w:type="gramEnd"/>
-      <w:r>
-        <w:rPr>
-          <w:rFonts w:ascii="American Typewriter" w:hAnsi="American Typewriter"/>
-        </w:rPr>
-        <w:t xml:space="preserve"> Clare</w:t>
+      <w:r>
+        <w:rPr>
+          <w:rFonts w:ascii="American Typewriter" w:hAnsi="American Typewriter"/>
+        </w:rPr>
+        <w:t>Software Requirements due October 14th</w:t>
+      </w:r>
+    </w:p>
+    <w:p>
+      <w:pPr>
+        <w:rPr>
+          <w:rFonts w:ascii="American Typewriter" w:hAnsi="American Typewriter"/>
+        </w:rPr>
+      </w:pPr>
+      <w:r>
+        <w:rPr>
+          <w:rFonts w:ascii="American Typewriter" w:hAnsi="American Typewriter"/>
+        </w:rPr>
+        <w:t xml:space="preserve">- Picked parts of </w:t>
+      </w:r>
+      <w:r>
+        <w:rPr>
+          <w:rFonts w:ascii="American Typewriter" w:hAnsi="American Typewriter"/>
+        </w:rPr>
+        <w:t>Software Requirements</w:t>
+      </w:r>
+      <w:r>
+        <w:rPr>
+          <w:rFonts w:ascii="American Typewriter" w:hAnsi="American Typewriter"/>
+        </w:rPr>
+        <w:t xml:space="preserve"> for each of us to do (sections and their authors listed above)</w:t>
+      </w:r>
+    </w:p>
+    <w:p>
+      <w:pPr>
+        <w:rPr>
+          <w:rFonts w:ascii="American Typewriter" w:hAnsi="American Typewriter"/>
+        </w:rPr>
+      </w:pPr>
+      <w:r>
+        <w:rPr>
+          <w:rFonts w:ascii="American Typewriter" w:hAnsi="American Typewriter"/>
+        </w:rPr>
+        <w:t xml:space="preserve">- </w:t>
+      </w:r>
+      <w:r>
+        <w:rPr>
+          <w:rFonts w:ascii="American Typewriter" w:hAnsi="American Typewriter"/>
+        </w:rPr>
+        <w:t>Have done by Saturday, 14th</w:t>
+      </w:r>
+    </w:p>
+    <w:p>
+      <w:pPr>
+        <w:rPr>
+          <w:rFonts w:ascii="American Typewriter" w:hAnsi="American Typewriter"/>
+        </w:rPr>
+      </w:pPr>
+      <w:r>
+        <w:rPr>
+          <w:rFonts w:ascii="American Typewriter" w:hAnsi="American Typewriter"/>
+        </w:rPr>
+        <w:lastRenderedPageBreak/>
+        <w:t xml:space="preserve">- </w:t>
+      </w:r>
+      <w:r>
+        <w:rPr>
+          <w:rFonts w:ascii="American Typewriter" w:hAnsi="American Typewriter"/>
+        </w:rPr>
+        <w:t>When committing your document version put in own branch and Chris will merge when finished</w:t>
+      </w:r>
+    </w:p>
+    <w:p>
+      <w:pPr>
+        <w:rPr>
+          <w:rFonts w:ascii="American Typewriter" w:hAnsi="American Typewriter"/>
+        </w:rPr>
+      </w:pPr>
+      <w:r>
+        <w:rPr>
+          <w:rFonts w:ascii="American Typewriter" w:hAnsi="American Typewriter"/>
+        </w:rPr>
+        <w:t xml:space="preserve">- </w:t>
+      </w:r>
+      <w:r>
+        <w:rPr>
+          <w:rFonts w:ascii="American Typewriter" w:hAnsi="American Typewriter"/>
+        </w:rPr>
+        <w:t xml:space="preserve">Make sure to follow git guidelines with </w:t>
+      </w:r>
+      <w:r>
+        <w:rPr>
+          <w:rFonts w:ascii="American Typewriter" w:hAnsi="American Typewriter"/>
+        </w:rPr>
+        <w:t>commit</w:t>
+      </w:r>
+      <w:r>
+        <w:rPr>
+          <w:rFonts w:ascii="American Typewriter" w:hAnsi="American Typewriter"/>
+        </w:rPr>
+        <w:t xml:space="preserve"> messages</w:t>
+      </w:r>
+    </w:p>
+    <w:p>
+      <w:pPr>
+        <w:rPr>
+          <w:rFonts w:ascii="American Typewriter" w:hAnsi="American Typewriter"/>
+        </w:rPr>
+      </w:pPr>
+      <w:r>
+        <w:rPr>
+          <w:rFonts w:ascii="American Typewriter" w:hAnsi="American Typewriter"/>
+        </w:rPr>
+        <w:t xml:space="preserve">- </w:t>
+      </w:r>
+      <w:r>
+        <w:rPr>
+          <w:rFonts w:ascii="American Typewriter" w:hAnsi="American Typewriter"/>
+        </w:rPr>
+        <w:t>Doing the quiz!</w:t>
       </w:r>
     </w:p>
     <w:p>
@@ -723,7 +1702,27 @@
         <w:rPr>
           <w:rFonts w:ascii="American Typewriter" w:hAnsi="American Typewriter"/>
         </w:rPr>
-        <w:t xml:space="preserve">    - project plan due Sunday, </w:t>
+        <w:t xml:space="preserve">    - </w:t>
+      </w:r>
+      <w:r>
+        <w:rPr>
+          <w:rFonts w:ascii="American Typewriter" w:hAnsi="American Typewriter"/>
+        </w:rPr>
+        <w:t>Software Requirements</w:t>
+      </w:r>
+      <w:r>
+        <w:rPr>
+          <w:rFonts w:ascii="American Typewriter" w:hAnsi="American Typewriter"/>
+        </w:rPr>
+        <w:t xml:space="preserve"> due Sunday</w:t>
+      </w:r>
+      <w:r>
+        <w:rPr>
+          <w:rFonts w:ascii="American Typewriter" w:hAnsi="American Typewriter"/>
+          <w:b/>
+          <w:bCs/>
+        </w:rPr>
+        <w:t xml:space="preserve">, </w:t>
       </w:r>
       <w:r>
         <w:rPr>
@@ -732,490 +1731,15 @@
           <w:bCs/>
           <w:u w:val="single"/>
         </w:rPr>
-        <w:t>September 22nd</w:t>
-      </w:r>
-    </w:p>
-    <w:p>
-      <w:pPr>
-        <w:rPr>
-          <w:rFonts w:ascii="American Typewriter" w:hAnsi="American Typewriter"/>
-        </w:rPr>
-      </w:pPr>
-    </w:p>
-    <w:p>
-      <w:pPr>
-        <w:rPr>
-          <w:rFonts w:ascii="American Typewriter" w:hAnsi="American Typewriter"/>
-        </w:rPr>
-      </w:pPr>
-      <w:r>
-        <w:rPr>
-          <w:rFonts w:ascii="American Typewriter" w:hAnsi="American Typewriter"/>
-        </w:rPr>
-        <w:t>--------------------------------</w:t>
-      </w:r>
-    </w:p>
-    <w:p>
-      <w:pPr>
-        <w:rPr>
-          <w:rFonts w:ascii="American Typewriter" w:hAnsi="American Typewriter"/>
-          <w:b/>
-          <w:bCs/>
-        </w:rPr>
-      </w:pPr>
-      <w:r>
-        <w:rPr>
-          <w:rFonts w:ascii="American Typewriter" w:hAnsi="American Typewriter"/>
-          <w:b/>
-          <w:bCs/>
-        </w:rPr>
-        <w:t>Meeting - 9/22</w:t>
-      </w:r>
-      <w:r>
-        <w:rPr>
-          <w:rFonts w:ascii="American Typewriter" w:hAnsi="American Typewriter"/>
-          <w:b/>
-          <w:bCs/>
-        </w:rPr>
-        <w:tab/>
-      </w:r>
-      <w:r>
-        <w:rPr>
-          <w:rFonts w:ascii="American Typewriter" w:hAnsi="American Typewriter"/>
-          <w:b/>
-          <w:bCs/>
-        </w:rPr>
-        <w:tab/>
-      </w:r>
-      <w:r>
-        <w:rPr>
-          <w:rFonts w:ascii="American Typewriter" w:hAnsi="American Typewriter"/>
-          <w:b/>
-          <w:bCs/>
-        </w:rPr>
-        <w:tab/>
-      </w:r>
-    </w:p>
-    <w:p>
-      <w:pPr>
-        <w:rPr>
-          <w:rFonts w:ascii="American Typewriter" w:hAnsi="American Typewriter"/>
-        </w:rPr>
-      </w:pPr>
-      <w:r>
-        <w:rPr>
-          <w:rFonts w:ascii="American Typewriter" w:hAnsi="American Typewriter"/>
-        </w:rPr>
-        <w:t>--------------------------------</w:t>
-      </w:r>
-    </w:p>
-    <w:p>
-      <w:pPr>
-        <w:rPr>
-          <w:rFonts w:ascii="American Typewriter" w:hAnsi="American Typewriter"/>
-          <w:b/>
-          <w:bCs/>
-        </w:rPr>
-      </w:pPr>
-      <w:r>
-        <w:rPr>
-          <w:rFonts w:ascii="American Typewriter" w:hAnsi="American Typewriter"/>
-          <w:b/>
-          <w:bCs/>
-        </w:rPr>
-        <w:t>Project Plan</w:t>
-      </w:r>
-    </w:p>
-    <w:p>
-      <w:pPr>
-        <w:rPr>
-          <w:rFonts w:ascii="American Typewriter" w:hAnsi="American Typewriter"/>
-        </w:rPr>
-      </w:pPr>
-    </w:p>
-    <w:p>
-      <w:pPr>
-        <w:rPr>
-          <w:rFonts w:ascii="American Typewriter" w:hAnsi="American Typewriter"/>
-          <w:b/>
-          <w:bCs/>
-        </w:rPr>
-      </w:pPr>
-      <w:r>
-        <w:rPr>
-          <w:rFonts w:ascii="American Typewriter" w:hAnsi="American Typewriter"/>
-          <w:b/>
-          <w:bCs/>
-        </w:rPr>
-        <w:t xml:space="preserve">Planner </w:t>
-      </w:r>
-      <w:proofErr w:type="gramStart"/>
-      <w:r>
-        <w:rPr>
-          <w:rFonts w:ascii="American Typewriter" w:hAnsi="American Typewriter"/>
-          <w:b/>
-          <w:bCs/>
-        </w:rPr>
-        <w:t>Sections :</w:t>
-      </w:r>
-      <w:proofErr w:type="gramEnd"/>
-    </w:p>
-    <w:p>
-      <w:pPr>
-        <w:rPr>
-          <w:rFonts w:ascii="American Typewriter" w:hAnsi="American Typewriter"/>
-        </w:rPr>
-      </w:pPr>
-      <w:r>
-        <w:rPr>
-          <w:rFonts w:ascii="American Typewriter" w:hAnsi="American Typewriter"/>
-        </w:rPr>
-        <w:t xml:space="preserve">- </w:t>
-      </w:r>
-      <w:proofErr w:type="gramStart"/>
-      <w:r>
-        <w:rPr>
-          <w:rFonts w:ascii="American Typewriter" w:hAnsi="American Typewriter"/>
-          <w:b/>
-          <w:bCs/>
-        </w:rPr>
-        <w:t>Ashley</w:t>
-      </w:r>
-      <w:r>
-        <w:rPr>
-          <w:rFonts w:ascii="American Typewriter" w:hAnsi="American Typewriter"/>
-          <w:b/>
-          <w:bCs/>
-        </w:rPr>
-        <w:t xml:space="preserve"> :</w:t>
-      </w:r>
-      <w:proofErr w:type="gramEnd"/>
-      <w:r>
-        <w:rPr>
-          <w:rFonts w:ascii="American Typewriter" w:hAnsi="American Typewriter"/>
-        </w:rPr>
-        <w:t xml:space="preserve"> project overview</w:t>
-      </w:r>
-    </w:p>
-    <w:p>
-      <w:pPr>
-        <w:rPr>
-          <w:rFonts w:ascii="American Typewriter" w:hAnsi="American Typewriter"/>
-        </w:rPr>
-      </w:pPr>
-      <w:r>
-        <w:rPr>
-          <w:rFonts w:ascii="American Typewriter" w:hAnsi="American Typewriter"/>
-        </w:rPr>
-        <w:t xml:space="preserve">- </w:t>
-      </w:r>
-      <w:proofErr w:type="gramStart"/>
-      <w:r>
-        <w:rPr>
-          <w:rFonts w:ascii="American Typewriter" w:hAnsi="American Typewriter"/>
-          <w:b/>
-          <w:bCs/>
-        </w:rPr>
-        <w:t xml:space="preserve">Jeff </w:t>
-      </w:r>
-      <w:r>
-        <w:rPr>
-          <w:rFonts w:ascii="American Typewriter" w:hAnsi="American Typewriter"/>
-          <w:b/>
-          <w:bCs/>
-        </w:rPr>
-        <w:t>:</w:t>
-      </w:r>
-      <w:proofErr w:type="gramEnd"/>
-      <w:r>
-        <w:rPr>
-          <w:rFonts w:ascii="American Typewriter" w:hAnsi="American Typewriter"/>
-        </w:rPr>
-        <w:t xml:space="preserve"> Management Process (4.1-4.4)</w:t>
-      </w:r>
-    </w:p>
-    <w:p>
-      <w:pPr>
-        <w:rPr>
-          <w:rFonts w:ascii="American Typewriter" w:hAnsi="American Typewriter"/>
-        </w:rPr>
-      </w:pPr>
-      <w:r>
-        <w:rPr>
-          <w:rFonts w:ascii="American Typewriter" w:hAnsi="American Typewriter"/>
-        </w:rPr>
-        <w:t xml:space="preserve">- </w:t>
-      </w:r>
-      <w:proofErr w:type="gramStart"/>
-      <w:r>
-        <w:rPr>
-          <w:rFonts w:ascii="American Typewriter" w:hAnsi="American Typewriter"/>
-          <w:b/>
-          <w:bCs/>
-        </w:rPr>
-        <w:t xml:space="preserve">Chris </w:t>
-      </w:r>
-      <w:r>
-        <w:rPr>
-          <w:rFonts w:ascii="American Typewriter" w:hAnsi="American Typewriter"/>
-          <w:b/>
-          <w:bCs/>
-        </w:rPr>
-        <w:t>:</w:t>
-      </w:r>
-      <w:proofErr w:type="gramEnd"/>
-      <w:r>
-        <w:rPr>
-          <w:rFonts w:ascii="American Typewriter" w:hAnsi="American Typewriter"/>
-        </w:rPr>
-        <w:t xml:space="preserve"> Management Process  (4.5-4.8)</w:t>
-      </w:r>
-    </w:p>
-    <w:p>
-      <w:pPr>
-        <w:rPr>
-          <w:rFonts w:ascii="American Typewriter" w:hAnsi="American Typewriter"/>
-        </w:rPr>
-      </w:pPr>
-      <w:r>
-        <w:rPr>
-          <w:rFonts w:ascii="American Typewriter" w:hAnsi="American Typewriter"/>
-        </w:rPr>
-        <w:t xml:space="preserve">- </w:t>
-      </w:r>
-      <w:proofErr w:type="gramStart"/>
-      <w:r>
-        <w:rPr>
-          <w:rFonts w:ascii="American Typewriter" w:hAnsi="American Typewriter"/>
-          <w:b/>
-          <w:bCs/>
-        </w:rPr>
-        <w:t xml:space="preserve">Vi </w:t>
-      </w:r>
-      <w:r>
-        <w:rPr>
-          <w:rFonts w:ascii="American Typewriter" w:hAnsi="American Typewriter"/>
-          <w:b/>
-          <w:bCs/>
-        </w:rPr>
-        <w:t>:</w:t>
-      </w:r>
-      <w:proofErr w:type="gramEnd"/>
-      <w:r>
-        <w:rPr>
-          <w:rFonts w:ascii="American Typewriter" w:hAnsi="American Typewriter"/>
-        </w:rPr>
-        <w:t xml:space="preserve"> Project organization</w:t>
-      </w:r>
-    </w:p>
-    <w:p>
-      <w:pPr>
-        <w:rPr>
-          <w:rFonts w:ascii="American Typewriter" w:hAnsi="American Typewriter"/>
-        </w:rPr>
-      </w:pPr>
-      <w:r>
-        <w:rPr>
-          <w:rFonts w:ascii="American Typewriter" w:hAnsi="American Typewriter"/>
-        </w:rPr>
-        <w:t xml:space="preserve">- </w:t>
-      </w:r>
-      <w:proofErr w:type="gramStart"/>
-      <w:r>
-        <w:rPr>
-          <w:rFonts w:ascii="American Typewriter" w:hAnsi="American Typewriter"/>
-          <w:b/>
-          <w:bCs/>
-        </w:rPr>
-        <w:t xml:space="preserve">Clare </w:t>
-      </w:r>
-      <w:r>
-        <w:rPr>
-          <w:rFonts w:ascii="American Typewriter" w:hAnsi="American Typewriter"/>
-          <w:b/>
-          <w:bCs/>
-        </w:rPr>
-        <w:t>:</w:t>
-      </w:r>
-      <w:proofErr w:type="gramEnd"/>
-      <w:r>
-        <w:rPr>
-          <w:rFonts w:ascii="American Typewriter" w:hAnsi="American Typewriter"/>
-        </w:rPr>
-        <w:t xml:space="preserve"> Introduction</w:t>
-      </w:r>
-    </w:p>
-    <w:p>
-      <w:pPr>
-        <w:rPr>
-          <w:rFonts w:ascii="American Typewriter" w:hAnsi="American Typewriter"/>
-        </w:rPr>
-      </w:pPr>
-    </w:p>
-    <w:p>
-      <w:pPr>
-        <w:rPr>
-          <w:rFonts w:ascii="American Typewriter" w:hAnsi="American Typewriter"/>
-          <w:b/>
-          <w:bCs/>
-        </w:rPr>
-      </w:pPr>
-      <w:proofErr w:type="gramStart"/>
-      <w:r>
-        <w:rPr>
-          <w:rFonts w:ascii="American Typewriter" w:hAnsi="American Typewriter"/>
-          <w:b/>
-          <w:bCs/>
-        </w:rPr>
-        <w:t>Notes :</w:t>
-      </w:r>
-      <w:proofErr w:type="gramEnd"/>
-    </w:p>
-    <w:p>
-      <w:pPr>
-        <w:rPr>
-          <w:rFonts w:ascii="American Typewriter" w:hAnsi="American Typewriter"/>
-        </w:rPr>
-      </w:pPr>
-      <w:r>
-        <w:rPr>
-          <w:rFonts w:ascii="American Typewriter" w:hAnsi="American Typewriter"/>
-        </w:rPr>
-        <w:t xml:space="preserve">- </w:t>
-      </w:r>
-      <w:proofErr w:type="spellStart"/>
-      <w:r>
-        <w:rPr>
-          <w:rFonts w:ascii="American Typewriter" w:hAnsi="American Typewriter"/>
-        </w:rPr>
-        <w:t>Todays</w:t>
-      </w:r>
-      <w:proofErr w:type="spellEnd"/>
-      <w:r>
-        <w:rPr>
-          <w:rFonts w:ascii="American Typewriter" w:hAnsi="American Typewriter"/>
-        </w:rPr>
-        <w:t xml:space="preserve"> meeting was virtual</w:t>
-      </w:r>
-    </w:p>
-    <w:p>
-      <w:pPr>
-        <w:rPr>
-          <w:rFonts w:ascii="American Typewriter" w:hAnsi="American Typewriter"/>
-        </w:rPr>
-      </w:pPr>
-      <w:r>
-        <w:rPr>
-          <w:rFonts w:ascii="American Typewriter" w:hAnsi="American Typewriter"/>
-        </w:rPr>
-        <w:t>- Project Plan due Sunday 22nd</w:t>
-      </w:r>
-    </w:p>
-    <w:p>
-      <w:pPr>
-        <w:rPr>
-          <w:rFonts w:ascii="American Typewriter" w:hAnsi="American Typewriter"/>
-        </w:rPr>
-      </w:pPr>
-      <w:r>
-        <w:rPr>
-          <w:rFonts w:ascii="American Typewriter" w:hAnsi="American Typewriter"/>
-        </w:rPr>
-        <w:t>- Picked parts of Development Plan for each of us to do (sections and their authors listed above)</w:t>
-      </w:r>
-    </w:p>
-    <w:p>
-      <w:pPr>
-        <w:rPr>
-          <w:rFonts w:ascii="American Typewriter" w:hAnsi="American Typewriter"/>
-        </w:rPr>
-      </w:pPr>
-      <w:r>
-        <w:rPr>
-          <w:rFonts w:ascii="American Typewriter" w:hAnsi="American Typewriter"/>
-        </w:rPr>
-        <w:t>- Everyone finish parts by Saturday evening/Sunday morning so it can be checked over</w:t>
-      </w:r>
-    </w:p>
-    <w:p>
-      <w:pPr>
-        <w:rPr>
-          <w:rFonts w:ascii="American Typewriter" w:hAnsi="American Typewriter"/>
-        </w:rPr>
-      </w:pPr>
-      <w:r>
-        <w:rPr>
-          <w:rFonts w:ascii="American Typewriter" w:hAnsi="American Typewriter"/>
-        </w:rPr>
-        <w:t>- Upload changes to GitHub Repository</w:t>
-      </w:r>
-    </w:p>
-    <w:p>
-      <w:pPr>
-        <w:rPr>
-          <w:rFonts w:ascii="American Typewriter" w:hAnsi="American Typewriter"/>
-        </w:rPr>
-      </w:pPr>
-      <w:r>
-        <w:rPr>
-          <w:rFonts w:ascii="American Typewriter" w:hAnsi="American Typewriter"/>
-        </w:rPr>
-        <w:t xml:space="preserve">    - Send Chris your user so they can add you to the repository</w:t>
-      </w:r>
-    </w:p>
-    <w:p>
-      <w:pPr>
-        <w:rPr>
-          <w:rFonts w:ascii="American Typewriter" w:hAnsi="American Typewriter"/>
-        </w:rPr>
-      </w:pPr>
-    </w:p>
-    <w:p>
-      <w:pPr>
-        <w:rPr>
-          <w:rFonts w:ascii="American Typewriter" w:hAnsi="American Typewriter"/>
-          <w:b/>
-          <w:bCs/>
-        </w:rPr>
-      </w:pPr>
-      <w:r>
-        <w:rPr>
-          <w:rFonts w:ascii="American Typewriter" w:hAnsi="American Typewriter"/>
-          <w:b/>
-          <w:bCs/>
-        </w:rPr>
-        <w:t>Upcoming due dates:</w:t>
-      </w:r>
-    </w:p>
-    <w:p>
-      <w:pPr>
-        <w:rPr>
-          <w:rFonts w:ascii="American Typewriter" w:hAnsi="American Typewriter"/>
-        </w:rPr>
-      </w:pPr>
-      <w:r>
-        <w:rPr>
-          <w:rFonts w:ascii="American Typewriter" w:hAnsi="American Typewriter"/>
-        </w:rPr>
-        <w:t xml:space="preserve">    - project plan due Sunday</w:t>
-      </w:r>
-      <w:r>
-        <w:rPr>
-          <w:rFonts w:ascii="American Typewriter" w:hAnsi="American Typewriter"/>
-          <w:b/>
-          <w:bCs/>
-        </w:rPr>
-        <w:t xml:space="preserve">, </w:t>
-      </w:r>
-      <w:r>
-        <w:rPr>
-          <w:rFonts w:ascii="American Typewriter" w:hAnsi="American Typewriter"/>
-          <w:b/>
-          <w:bCs/>
-          <w:u w:val="single"/>
-        </w:rPr>
-        <w:t>September 22nd</w:t>
-      </w:r>
+        <w:t>October 14th</w:t>
+      </w:r>
+    </w:p>
+    <w:p>
+      <w:pPr>
+        <w:rPr>
+          <w:rFonts w:ascii="American Typewriter" w:hAnsi="American Typewriter"/>
+        </w:rPr>
+      </w:pPr>
     </w:p>
     <w:sectPr>
       <w:pgSz w:w="12240" w:h="15840"/>

</xml_diff>